<commit_message>
* Added to Test Plan.docx with more concrete unit tests written for Model based off the values in the spec.
</commit_message>
<xml_diff>
--- a/doc/Analysis Design Testing/Test Plan.docx
+++ b/doc/Analysis Design Testing/Test Plan.docx
@@ -28,6 +28,8 @@
       <w:r>
         <w:t>to test the components.</w:t>
       </w:r>
+      <w:bookmarkStart w:id="0" w:name="_GoBack"/>
+      <w:bookmarkEnd w:id="0"/>
     </w:p>
     <w:p>
       <w:pPr>
@@ -88,15 +90,22 @@
         </w:numPr>
       </w:pPr>
       <w:r>
-        <w:t xml:space="preserve">Instantiate an airport (“Heathrow”) with a runway (TODA </w:t>
-      </w:r>
-      <w:proofErr w:type="gramStart"/>
-      <w:r>
-        <w:t>= ;</w:t>
-      </w:r>
-      <w:proofErr w:type="gramEnd"/>
-      <w:r>
-        <w:t xml:space="preserve"> TORA = ; ASDA = ; LDA = ).</w:t>
+        <w:t>Instantiate an airport (“Heathrow”) with a</w:t>
+      </w:r>
+      <w:r>
+        <w:t xml:space="preserve"> physical</w:t>
+      </w:r>
+      <w:r>
+        <w:t xml:space="preserve"> runway</w:t>
+      </w:r>
+      <w:r>
+        <w:t xml:space="preserve"> called </w:t>
+      </w:r>
+      <w:r>
+        <w:t>09L/27R</w:t>
+      </w:r>
+      <w:r>
+        <w:t>. Add to it a runway called 09L with TORA = 3902; TODA = 3902; ASDA = 3902; LDA = 3595.</w:t>
       </w:r>
     </w:p>
     <w:p>
@@ -129,36 +138,13 @@
         </w:numPr>
       </w:pPr>
       <w:r>
-        <w:t>Instantiate</w:t>
-      </w:r>
-      <w:r>
-        <w:t xml:space="preserve"> an airport (“</w:t>
-      </w:r>
-      <w:r>
-        <w:t>Heathrow</w:t>
-      </w:r>
-      <w:r>
-        <w:t>”)</w:t>
-      </w:r>
-      <w:r>
-        <w:t xml:space="preserve"> </w:t>
-      </w:r>
-      <w:r>
-        <w:t>with</w:t>
-      </w:r>
-      <w:r>
-        <w:t xml:space="preserve"> a</w:t>
-      </w:r>
-      <w:r>
-        <w:t xml:space="preserve"> runway (TODA </w:t>
-      </w:r>
-      <w:proofErr w:type="gramStart"/>
-      <w:r>
-        <w:t>= ;</w:t>
-      </w:r>
-      <w:proofErr w:type="gramEnd"/>
-      <w:r>
-        <w:t xml:space="preserve"> TORA = ; ASDA = ; LDA = ).</w:t>
+        <w:t xml:space="preserve">Add to “Heathrow” physical runway </w:t>
+      </w:r>
+      <w:r>
+        <w:t>09L/27R</w:t>
+      </w:r>
+      <w:r>
+        <w:t xml:space="preserve"> a runway called 27R with TORA = 3884; TODA = 3962; ASDA = 3884; LDA = 3884.</w:t>
       </w:r>
     </w:p>
     <w:p>
@@ -166,13 +152,7 @@
         <w:pStyle w:val="ListParagraph"/>
       </w:pPr>
       <w:r>
-        <w:t>Expected result:</w:t>
-      </w:r>
-      <w:r>
-        <w:t xml:space="preserve"> </w:t>
-      </w:r>
-      <w:r>
-        <w:t xml:space="preserve">The variable’s values are printed using </w:t>
+        <w:t xml:space="preserve">Expected result: The variable’s values are printed using </w:t>
       </w:r>
       <w:proofErr w:type="spellStart"/>
       <w:proofErr w:type="gramStart"/>
@@ -197,30 +177,33 @@
         </w:numPr>
       </w:pPr>
       <w:r>
-        <w:t xml:space="preserve">Instantiate an obstacle (Height </w:t>
-      </w:r>
+        <w:t xml:space="preserve">Instantiate an obstacle (Height = </w:t>
+      </w:r>
+      <w:r>
+        <w:t>25</w:t>
+      </w:r>
+      <w:r>
+        <w:t>).</w:t>
+      </w:r>
+      <w:r>
+        <w:t xml:space="preserve"> Expected result: An instance of Obstacle is created w</w:t>
+      </w:r>
+      <w:r>
+        <w:t xml:space="preserve">ith height set to 25 printed using </w:t>
+      </w:r>
+      <w:proofErr w:type="spellStart"/>
       <w:proofErr w:type="gramStart"/>
       <w:r>
-        <w:t>= )</w:t>
+        <w:t>system.out.println</w:t>
+      </w:r>
+      <w:proofErr w:type="spellEnd"/>
+      <w:r>
+        <w:t>(</w:t>
       </w:r>
       <w:proofErr w:type="gramEnd"/>
       <w:r>
-        <w:t>.</w:t>
-      </w:r>
-      <w:r>
-        <w:t xml:space="preserve"> </w:t>
-      </w:r>
-      <w:r>
-        <w:t>Expected result:</w:t>
-      </w:r>
-      <w:r>
-        <w:t xml:space="preserve"> An instance of Obstacle is created with the variable height set </w:t>
-      </w:r>
-      <w:proofErr w:type="gramStart"/>
-      <w:r>
-        <w:t>to .</w:t>
-      </w:r>
-      <w:proofErr w:type="gramEnd"/>
+        <w:t>).</w:t>
+      </w:r>
     </w:p>
     <w:p>
       <w:pPr>
@@ -231,27 +214,59 @@
         </w:numPr>
       </w:pPr>
       <w:r>
-        <w:t xml:space="preserve">Instantiate an obstacle (Height </w:t>
-      </w:r>
-      <w:proofErr w:type="gramStart"/>
-      <w:r>
-        <w:t>= )</w:t>
-      </w:r>
-      <w:proofErr w:type="gramEnd"/>
+        <w:t>Calculate new values for ru</w:t>
+      </w:r>
+      <w:r>
+        <w:t xml:space="preserve">nway </w:t>
+      </w:r>
+      <w:r>
+        <w:t xml:space="preserve">in 09L with obstacle in 3 and 500 </w:t>
+      </w:r>
+      <w:r>
+        <w:t>from the</w:t>
+      </w:r>
+      <w:r>
+        <w:t xml:space="preserve"> 09L</w:t>
+      </w:r>
+      <w:r>
+        <w:t xml:space="preserve"> threshold value</w:t>
+      </w:r>
       <w:r>
         <w:t>.</w:t>
       </w:r>
       <w:r>
-        <w:t xml:space="preserve"> </w:t>
-      </w:r>
-      <w:r>
-        <w:t xml:space="preserve">Expected result: An instance of Obstacle is created with the variable height set </w:t>
-      </w:r>
-      <w:proofErr w:type="gramStart"/>
-      <w:r>
-        <w:t>to .</w:t>
-      </w:r>
-      <w:proofErr w:type="gramEnd"/>
+        <w:t xml:space="preserve"> Expected result: TO</w:t>
+      </w:r>
+      <w:r>
+        <w:t xml:space="preserve">RA = </w:t>
+      </w:r>
+      <w:r>
+        <w:t>2092</w:t>
+      </w:r>
+      <w:r>
+        <w:t>, TOD</w:t>
+      </w:r>
+      <w:r>
+        <w:t xml:space="preserve">A = </w:t>
+      </w:r>
+      <w:r>
+        <w:t>2092</w:t>
+      </w:r>
+      <w:r>
+        <w:t>,</w:t>
+      </w:r>
+      <w:r>
+        <w:t xml:space="preserve"> ASDA = </w:t>
+      </w:r>
+      <w:r>
+        <w:t>2092,</w:t>
+      </w:r>
+      <w:r>
+        <w:t xml:space="preserve"> LDA =</w:t>
+      </w:r>
+      <w:r>
+        <w:t xml:space="preserve"> 2795.</w:t>
+      </w:r>
     </w:p>
     <w:p>
       <w:pPr>
@@ -262,27 +277,35 @@
         </w:numPr>
       </w:pPr>
       <w:r>
-        <w:t xml:space="preserve">Instantiate an obstacle (Height </w:t>
-      </w:r>
-      <w:proofErr w:type="gramStart"/>
-      <w:r>
-        <w:t>= )</w:t>
-      </w:r>
-      <w:proofErr w:type="gramEnd"/>
-      <w:r>
-        <w:t>.</w:t>
-      </w:r>
-      <w:r>
-        <w:t xml:space="preserve"> </w:t>
-      </w:r>
-      <w:r>
-        <w:t xml:space="preserve">Expected result: An instance of Obstacle is created with the variable height set </w:t>
-      </w:r>
-      <w:proofErr w:type="gramStart"/>
-      <w:r>
-        <w:t>to .</w:t>
-      </w:r>
-      <w:proofErr w:type="gramEnd"/>
+        <w:t>Calculate new values for runway</w:t>
+      </w:r>
+      <w:r>
+        <w:t xml:space="preserve"> in 27R with obstacle in 3 and 27R</w:t>
+      </w:r>
+      <w:r>
+        <w:t xml:space="preserve"> from the thres</w:t>
+      </w:r>
+      <w:r>
+        <w:t>hold value. Expected result: TORA = 3084, TOD</w:t>
+      </w:r>
+      <w:r>
+        <w:t xml:space="preserve">A = </w:t>
+      </w:r>
+      <w:r>
+        <w:t>3162,</w:t>
+      </w:r>
+      <w:r>
+        <w:t xml:space="preserve"> ASDA = </w:t>
+      </w:r>
+      <w:r>
+        <w:t>3084,</w:t>
+      </w:r>
+      <w:r>
+        <w:t xml:space="preserve"> LDA =</w:t>
+      </w:r>
+      <w:r>
+        <w:t xml:space="preserve"> 2074.</w:t>
+      </w:r>
     </w:p>
     <w:p>
       <w:pPr>
@@ -293,19 +316,22 @@
         </w:numPr>
       </w:pPr>
       <w:r>
-        <w:t>Calculate new values for runway in 1 with obstacle in 4.</w:t>
-      </w:r>
-      <w:r>
-        <w:t xml:space="preserve"> </w:t>
-      </w:r>
-      <w:r>
-        <w:t>Expected result:</w:t>
-      </w:r>
-      <w:r>
-        <w:t xml:space="preserve"> </w:t>
-      </w:r>
-      <w:r>
-        <w:t>TODA = ; TORA = ; ASDA = ; LDA =</w:t>
+        <w:t>Save airport in 1 with the runways declared in 1 and 2</w:t>
+      </w:r>
+      <w:r>
+        <w:t xml:space="preserve"> to</w:t>
+      </w:r>
+      <w:r>
+        <w:t xml:space="preserve"> an</w:t>
+      </w:r>
+      <w:r>
+        <w:t xml:space="preserve"> XML file.</w:t>
+      </w:r>
+      <w:r>
+        <w:t xml:space="preserve"> Expected result:</w:t>
+      </w:r>
+      <w:r>
+        <w:t xml:space="preserve"> Heathrow airport is created with 1 physical runway and within this runway there are 2 runways with the TORA, TODA, ASDA and LDA values set.</w:t>
       </w:r>
     </w:p>
     <w:p>
@@ -317,36 +343,22 @@
         </w:numPr>
       </w:pPr>
       <w:r>
-        <w:t>Calcu</w:t>
-      </w:r>
-      <w:r>
-        <w:t xml:space="preserve">late new values for </w:t>
-      </w:r>
-      <w:r>
-        <w:t>runway</w:t>
-      </w:r>
-      <w:r>
-        <w:t xml:space="preserve"> in 1 with obstacle in 5</w:t>
+        <w:t>Save obstacle in 3</w:t>
+      </w:r>
+      <w:r>
+        <w:t xml:space="preserve"> to</w:t>
+      </w:r>
+      <w:r>
+        <w:t xml:space="preserve"> an XML file</w:t>
       </w:r>
       <w:r>
         <w:t>.</w:t>
       </w:r>
       <w:r>
+        <w:t xml:space="preserve"> Expected result:</w:t>
+      </w:r>
+      <w:r>
         <w:t xml:space="preserve"> </w:t>
-      </w:r>
-      <w:r>
-        <w:t>Expected r</w:t>
-      </w:r>
-      <w:bookmarkStart w:id="0" w:name="_GoBack"/>
-      <w:bookmarkEnd w:id="0"/>
-      <w:r>
-        <w:t>esult:</w:t>
-      </w:r>
-      <w:r>
-        <w:t xml:space="preserve"> </w:t>
-      </w:r>
-      <w:r>
-        <w:t>TODA = ; TORA = ; ASDA = ; LDA =</w:t>
       </w:r>
     </w:p>
     <w:p>
@@ -358,31 +370,16 @@
         </w:numPr>
       </w:pPr>
       <w:r>
-        <w:t>Calcu</w:t>
-      </w:r>
-      <w:r>
-        <w:t xml:space="preserve">late new values for </w:t>
-      </w:r>
-      <w:r>
-        <w:t>runway</w:t>
-      </w:r>
-      <w:r>
-        <w:t xml:space="preserve"> in 1 with obstacle in 6</w:t>
-      </w:r>
-      <w:r>
-        <w:t>.</w:t>
-      </w:r>
-      <w:r>
-        <w:t xml:space="preserve"> </w:t>
-      </w:r>
-      <w:r>
-        <w:t>Expected result:</w:t>
-      </w:r>
-      <w:r>
-        <w:t xml:space="preserve"> </w:t>
-      </w:r>
-      <w:r>
-        <w:t>TODA = ; TORA = ; ASDA = ; LDA =</w:t>
+        <w:t>Load an airport (saved in 6</w:t>
+      </w:r>
+      <w:r>
+        <w:t>) from XML file.</w:t>
+      </w:r>
+      <w:r>
+        <w:t xml:space="preserve"> Expected result:</w:t>
+      </w:r>
+      <w:r>
+        <w:t xml:space="preserve"> All values stored in the file are correctly loaded into variables.</w:t>
       </w:r>
     </w:p>
     <w:p>
@@ -394,180 +391,19 @@
         </w:numPr>
       </w:pPr>
       <w:r>
-        <w:t xml:space="preserve">Calculate new values for runway </w:t>
-      </w:r>
-      <w:r>
-        <w:t>in 2</w:t>
-      </w:r>
-      <w:r>
-        <w:t xml:space="preserve"> with obstacle in 4.</w:t>
-      </w:r>
-      <w:r>
-        <w:t xml:space="preserve"> </w:t>
-      </w:r>
-      <w:r>
-        <w:t>Expected result:</w:t>
-      </w:r>
-      <w:r>
-        <w:t xml:space="preserve"> </w:t>
-      </w:r>
-      <w:r>
-        <w:t>TODA = ; TORA = ; ASDA = ; LDA =</w:t>
-      </w:r>
-    </w:p>
-    <w:p>
-      <w:pPr>
-        <w:pStyle w:val="ListParagraph"/>
-        <w:numPr>
-          <w:ilvl w:val="0"/>
-          <w:numId w:val="2"/>
-        </w:numPr>
-      </w:pPr>
-      <w:r>
-        <w:t>Calculate new values for runway</w:t>
-      </w:r>
-      <w:r>
-        <w:t xml:space="preserve"> in 2</w:t>
-      </w:r>
-      <w:r>
-        <w:t xml:space="preserve"> with obstacle in 5.</w:t>
-      </w:r>
-      <w:r>
-        <w:t xml:space="preserve"> </w:t>
-      </w:r>
-      <w:r>
-        <w:t>Expected result:</w:t>
-      </w:r>
-      <w:r>
-        <w:t xml:space="preserve"> </w:t>
-      </w:r>
-      <w:r>
-        <w:t>TODA = ; TORA = ; ASDA = ; LDA =</w:t>
-      </w:r>
-    </w:p>
-    <w:p>
-      <w:pPr>
-        <w:pStyle w:val="ListParagraph"/>
-        <w:numPr>
-          <w:ilvl w:val="0"/>
-          <w:numId w:val="2"/>
-        </w:numPr>
-      </w:pPr>
-      <w:r>
-        <w:t>Calculate new values for runway</w:t>
-      </w:r>
-      <w:r>
-        <w:t xml:space="preserve"> in 2</w:t>
-      </w:r>
-      <w:r>
-        <w:t xml:space="preserve"> with obstacle in 6.</w:t>
-      </w:r>
-      <w:r>
-        <w:t xml:space="preserve"> </w:t>
-      </w:r>
-      <w:r>
-        <w:t>Expected result:</w:t>
-      </w:r>
-      <w:r>
-        <w:t xml:space="preserve"> </w:t>
-      </w:r>
-      <w:r>
-        <w:t>TODA = ; TORA = ; ASDA = ; LDA =</w:t>
-      </w:r>
-    </w:p>
-    <w:p>
-      <w:pPr>
-        <w:pStyle w:val="ListParagraph"/>
-        <w:numPr>
-          <w:ilvl w:val="0"/>
-          <w:numId w:val="2"/>
-        </w:numPr>
-      </w:pPr>
-      <w:r>
-        <w:t>Save airport in 1 and 2 to XML file.</w:t>
+        <w:t>Load an obstacle (</w:t>
+      </w:r>
+      <w:r>
+        <w:t xml:space="preserve">obstacle 5 </w:t>
+      </w:r>
+      <w:r>
+        <w:t>saved in 13) from XML file.</w:t>
       </w:r>
       <w:r>
         <w:t xml:space="preserve"> Expected result:</w:t>
       </w:r>
-    </w:p>
-    <w:p>
-      <w:pPr>
-        <w:pStyle w:val="ListParagraph"/>
-        <w:numPr>
-          <w:ilvl w:val="0"/>
-          <w:numId w:val="2"/>
-        </w:numPr>
-      </w:pPr>
-      <w:r>
-        <w:t xml:space="preserve">Save obstacle in 4, 5, </w:t>
-      </w:r>
-      <w:proofErr w:type="gramStart"/>
-      <w:r>
-        <w:t>6</w:t>
-      </w:r>
-      <w:proofErr w:type="gramEnd"/>
-      <w:r>
-        <w:t xml:space="preserve"> to XML files.</w:t>
-      </w:r>
-      <w:r>
-        <w:t xml:space="preserve"> </w:t>
-      </w:r>
-      <w:r>
-        <w:t>Expected result:</w:t>
-      </w:r>
-    </w:p>
-    <w:p>
-      <w:pPr>
-        <w:pStyle w:val="ListParagraph"/>
-        <w:numPr>
-          <w:ilvl w:val="0"/>
-          <w:numId w:val="2"/>
-        </w:numPr>
-      </w:pPr>
-      <w:r>
-        <w:t xml:space="preserve">Load an airport (saved in 12) from </w:t>
-      </w:r>
-      <w:r>
-        <w:t>XML file.</w:t>
-      </w:r>
-      <w:r>
-        <w:t xml:space="preserve"> </w:t>
-      </w:r>
-      <w:r>
-        <w:t>Expected result:</w:t>
-      </w:r>
-    </w:p>
-    <w:p>
-      <w:pPr>
-        <w:pStyle w:val="ListParagraph"/>
-        <w:numPr>
-          <w:ilvl w:val="0"/>
-          <w:numId w:val="2"/>
-        </w:numPr>
-      </w:pPr>
-      <w:r>
-        <w:t>Load an obstacle (</w:t>
-      </w:r>
-      <w:r>
-        <w:t xml:space="preserve">obstacle 5 </w:t>
-      </w:r>
-      <w:r>
-        <w:t>saved in 13</w:t>
-      </w:r>
-      <w:r>
-        <w:t>)</w:t>
-      </w:r>
-      <w:r>
-        <w:t xml:space="preserve"> from </w:t>
-      </w:r>
-      <w:r>
-        <w:t>XML file.</w:t>
-      </w:r>
-      <w:r>
-        <w:t xml:space="preserve"> </w:t>
-      </w:r>
-      <w:r>
-        <w:t>Expected result:</w:t>
+      <w:r>
+        <w:t xml:space="preserve"> All values stored in the file are correctly loaded into variables.</w:t>
       </w:r>
     </w:p>
     <w:sectPr>

</xml_diff>

<commit_message>
* Updated Test Plan.docx with new sections in unit testing: a description of unit tests for View and Controller. * Integration testing section added. * Reworded some unit tests for Model.
</commit_message>
<xml_diff>
--- a/doc/Analysis Design Testing/Test Plan.docx
+++ b/doc/Analysis Design Testing/Test Plan.docx
@@ -28,8 +28,6 @@
       <w:r>
         <w:t>to test the components.</w:t>
       </w:r>
-      <w:bookmarkStart w:id="0" w:name="_GoBack"/>
-      <w:bookmarkEnd w:id="0"/>
     </w:p>
     <w:p>
       <w:pPr>
@@ -46,15 +44,13 @@
     </w:p>
     <w:p>
       <w:r>
-        <w:t xml:space="preserve">Who will do them: Brian, Oscar, </w:t>
-      </w:r>
-      <w:proofErr w:type="gramStart"/>
-      <w:r>
-        <w:t>Kelvin</w:t>
-      </w:r>
-      <w:proofErr w:type="gramEnd"/>
-      <w:r>
-        <w:t>.</w:t>
+        <w:t>Who will do them: Brian</w:t>
+      </w:r>
+      <w:r>
+        <w:t xml:space="preserve"> (maybe)</w:t>
+      </w:r>
+      <w:r>
+        <w:t>, Oscar, Kelvin.</w:t>
       </w:r>
     </w:p>
     <w:p>
@@ -62,23 +58,7 @@
         <w:t>What will be done:</w:t>
       </w:r>
       <w:r>
-        <w:t xml:space="preserve"> The tests below will be written as a main method in separate Java wrapper classes (one for each test) and stored as .java files in the SVN folder /</w:t>
-      </w:r>
-      <w:proofErr w:type="spellStart"/>
-      <w:r>
-        <w:t>src</w:t>
-      </w:r>
-      <w:proofErr w:type="spellEnd"/>
-      <w:r>
-        <w:t>/</w:t>
-      </w:r>
-      <w:proofErr w:type="spellStart"/>
-      <w:r>
-        <w:t>unitTests</w:t>
-      </w:r>
-      <w:proofErr w:type="spellEnd"/>
-      <w:r>
-        <w:t>/Model.</w:t>
+        <w:t xml:space="preserve"> The tests below will be written as a main method in separate Java wrapper classes (one for each test) and stored as .java files in the SVN folder /src/unitTests/Model.</w:t>
       </w:r>
     </w:p>
     <w:p>
@@ -113,20 +93,7 @@
         <w:pStyle w:val="ListParagraph"/>
       </w:pPr>
       <w:r>
-        <w:t xml:space="preserve">Expected result: The variable’s values are printed using </w:t>
-      </w:r>
-      <w:proofErr w:type="spellStart"/>
-      <w:proofErr w:type="gramStart"/>
-      <w:r>
-        <w:t>system.out.println</w:t>
-      </w:r>
-      <w:proofErr w:type="spellEnd"/>
-      <w:r>
-        <w:t>(</w:t>
-      </w:r>
-      <w:proofErr w:type="gramEnd"/>
-      <w:r>
-        <w:t>) to show that they are assigned to the correct values.</w:t>
+        <w:t>Expected result: The variable’s values are printed using system.out.println() to show that they are assigned to the correct values.</w:t>
       </w:r>
     </w:p>
     <w:p>
@@ -152,20 +119,7 @@
         <w:pStyle w:val="ListParagraph"/>
       </w:pPr>
       <w:r>
-        <w:t xml:space="preserve">Expected result: The variable’s values are printed using </w:t>
-      </w:r>
-      <w:proofErr w:type="spellStart"/>
-      <w:proofErr w:type="gramStart"/>
-      <w:r>
-        <w:t>system.out.println</w:t>
-      </w:r>
-      <w:proofErr w:type="spellEnd"/>
-      <w:r>
-        <w:t>(</w:t>
-      </w:r>
-      <w:proofErr w:type="gramEnd"/>
-      <w:r>
-        <w:t>) to show that they are assigned to the correct values.</w:t>
+        <w:t>Expected result: The variable’s values are printed using system.out.println() to show that they are assigned to the correct values.</w:t>
       </w:r>
     </w:p>
     <w:p>
@@ -189,20 +143,7 @@
         <w:t xml:space="preserve"> Expected result: An instance of Obstacle is created w</w:t>
       </w:r>
       <w:r>
-        <w:t xml:space="preserve">ith height set to 25 printed using </w:t>
-      </w:r>
-      <w:proofErr w:type="spellStart"/>
-      <w:proofErr w:type="gramStart"/>
-      <w:r>
-        <w:t>system.out.println</w:t>
-      </w:r>
-      <w:proofErr w:type="spellEnd"/>
-      <w:r>
-        <w:t>(</w:t>
-      </w:r>
-      <w:proofErr w:type="gramEnd"/>
-      <w:r>
-        <w:t>).</w:t>
+        <w:t>ith height set to 25 printed using system.out.println().</w:t>
       </w:r>
     </w:p>
     <w:p>
@@ -238,22 +179,13 @@
         <w:t xml:space="preserve"> Expected result: TO</w:t>
       </w:r>
       <w:r>
-        <w:t xml:space="preserve">RA = </w:t>
-      </w:r>
-      <w:r>
-        <w:t>2092</w:t>
-      </w:r>
-      <w:r>
-        <w:t>, TOD</w:t>
+        <w:t>RA = 2092, TOD</w:t>
       </w:r>
       <w:r>
         <w:t xml:space="preserve">A = </w:t>
       </w:r>
       <w:r>
-        <w:t>2092</w:t>
-      </w:r>
-      <w:r>
-        <w:t>,</w:t>
+        <w:t>2092,</w:t>
       </w:r>
       <w:r>
         <w:t xml:space="preserve"> ASDA = </w:t>
@@ -405,6 +337,207 @@
       <w:r>
         <w:t xml:space="preserve"> All values stored in the file are correctly loaded into variables.</w:t>
       </w:r>
+    </w:p>
+    <w:p>
+      <w:r>
+        <w:t>Unit test: View</w:t>
+      </w:r>
+    </w:p>
+    <w:p>
+      <w:r>
+        <w:t>Who will do them: Edward, Kristian, Brian (maybe).</w:t>
+      </w:r>
+    </w:p>
+    <w:p>
+      <w:r>
+        <w:t xml:space="preserve">What will be done: </w:t>
+      </w:r>
+      <w:r>
+        <w:t>The tests below will be written as a main method in separate Java wrapper classes (one for each test) and stored as .java files in the SVN folder /src/unitTests/</w:t>
+      </w:r>
+      <w:r>
+        <w:t>View</w:t>
+      </w:r>
+      <w:r>
+        <w:t>.</w:t>
+      </w:r>
+    </w:p>
+    <w:p>
+      <w:pPr>
+        <w:pStyle w:val="ListParagraph"/>
+        <w:numPr>
+          <w:ilvl w:val="0"/>
+          <w:numId w:val="5"/>
+        </w:numPr>
+      </w:pPr>
+      <w:r>
+        <w:t>Open the application. Expected result: The window should open with everything in place.</w:t>
+      </w:r>
+    </w:p>
+    <w:p>
+      <w:pPr>
+        <w:pStyle w:val="ListParagraph"/>
+        <w:numPr>
+          <w:ilvl w:val="0"/>
+          <w:numId w:val="5"/>
+        </w:numPr>
+      </w:pPr>
+      <w:r>
+        <w:t>Save airport/obstacle pop up.</w:t>
+      </w:r>
+    </w:p>
+    <w:p>
+      <w:pPr>
+        <w:pStyle w:val="ListParagraph"/>
+        <w:numPr>
+          <w:ilvl w:val="0"/>
+          <w:numId w:val="5"/>
+        </w:numPr>
+      </w:pPr>
+      <w:r>
+        <w:t>Load</w:t>
+      </w:r>
+      <w:r>
+        <w:t xml:space="preserve"> </w:t>
+      </w:r>
+      <w:r>
+        <w:t>airport/obstacle pop up</w:t>
+      </w:r>
+      <w:r>
+        <w:t>.</w:t>
+      </w:r>
+    </w:p>
+    <w:p>
+      <w:pPr>
+        <w:pStyle w:val="ListParagraph"/>
+        <w:numPr>
+          <w:ilvl w:val="0"/>
+          <w:numId w:val="5"/>
+        </w:numPr>
+      </w:pPr>
+      <w:r>
+        <w:lastRenderedPageBreak/>
+        <w:t xml:space="preserve">Edit </w:t>
+      </w:r>
+      <w:r>
+        <w:t>airport/obstacle pop up</w:t>
+      </w:r>
+      <w:r>
+        <w:t>.</w:t>
+      </w:r>
+    </w:p>
+    <w:p>
+      <w:pPr>
+        <w:pStyle w:val="ListParagraph"/>
+        <w:numPr>
+          <w:ilvl w:val="0"/>
+          <w:numId w:val="5"/>
+        </w:numPr>
+      </w:pPr>
+      <w:r>
+        <w:rPr>
+          <w:lang w:val="en-GB"/>
+        </w:rPr>
+        <w:t>Visualisation</w:t>
+      </w:r>
+      <w:r>
+        <w:t xml:space="preserve"> of the runway – obstacles </w:t>
+      </w:r>
+      <w:r>
+        <w:t>should seem like they are in the correct place with respect to the runway.</w:t>
+      </w:r>
+    </w:p>
+    <w:p>
+      <w:pPr>
+        <w:pStyle w:val="ListParagraph"/>
+        <w:numPr>
+          <w:ilvl w:val="0"/>
+          <w:numId w:val="5"/>
+        </w:numPr>
+      </w:pPr>
+      <w:r>
+        <w:t>Calculation breakdown – numbers should be correct and labeled correctly.</w:t>
+      </w:r>
+    </w:p>
+    <w:p>
+      <w:r>
+        <w:t>Unit test: Controller</w:t>
+      </w:r>
+    </w:p>
+    <w:p>
+      <w:r>
+        <w:t xml:space="preserve">Who </w:t>
+      </w:r>
+      <w:r>
+        <w:t xml:space="preserve">will do them: </w:t>
+      </w:r>
+      <w:r>
+        <w:t>Brian</w:t>
+      </w:r>
+      <w:r>
+        <w:t>.</w:t>
+      </w:r>
+    </w:p>
+    <w:p>
+      <w:r>
+        <w:t>What will be done: The tests below will be written as a main method in separate Java wrapper classes (one for each test) and stored as .java files in the SVN folder /src/unitTests/</w:t>
+      </w:r>
+      <w:r>
+        <w:t>Controller</w:t>
+      </w:r>
+      <w:r>
+        <w:t>.</w:t>
+      </w:r>
+    </w:p>
+    <w:p>
+      <w:pPr>
+        <w:pStyle w:val="ListParagraph"/>
+        <w:numPr>
+          <w:ilvl w:val="0"/>
+          <w:numId w:val="7"/>
+        </w:numPr>
+      </w:pPr>
+      <w:r>
+        <w:t>Clicking on menu items should result in the correct action being performed. E.g. clicking Save Airport should open the save dialogue box etc.</w:t>
+      </w:r>
+    </w:p>
+    <w:p>
+      <w:pPr>
+        <w:pStyle w:val="ListParagraph"/>
+        <w:numPr>
+          <w:ilvl w:val="0"/>
+          <w:numId w:val="7"/>
+        </w:numPr>
+      </w:pPr>
+      <w:r>
+        <w:t>Clicking on the buttons on the pop ups in View should yield the correct actions being taken. E.g. clicking “place obstacle” should calculate new values and update the visualization.</w:t>
+      </w:r>
+    </w:p>
+    <w:p>
+      <w:r>
+        <w:t>Integration testing</w:t>
+      </w:r>
+    </w:p>
+    <w:p>
+      <w:r>
+        <w:t>Who will do them: All</w:t>
+      </w:r>
+      <w:r>
+        <w:t>.</w:t>
+      </w:r>
+    </w:p>
+    <w:p>
+      <w:r>
+        <w:t xml:space="preserve">What will be done: </w:t>
+      </w:r>
+      <w:r>
+        <w:t>we will make M, V and C mingle and win.</w:t>
+      </w:r>
+      <w:r>
+        <w:t xml:space="preserve"> I don’t know because the unit tests for controller is kind of like integration testing?!?</w:t>
+      </w:r>
+      <w:bookmarkStart w:id="0" w:name="_GoBack"/>
+      <w:bookmarkEnd w:id="0"/>
     </w:p>
     <w:sectPr>
       <w:pgSz w:w="12240" w:h="15840"/>
@@ -419,6 +552,350 @@
 <file path=word/numbering.xml><?xml version="1.0" encoding="utf-8"?>
 <w:numbering xmlns:wpc="http://schemas.microsoft.com/office/word/2010/wordprocessingCanvas" xmlns:mc="http://schemas.openxmlformats.org/markup-compatibility/2006" xmlns:o="urn:schemas-microsoft-com:office:office" xmlns:r="http://schemas.openxmlformats.org/officeDocument/2006/relationships" xmlns:m="http://schemas.openxmlformats.org/officeDocument/2006/math" xmlns:v="urn:schemas-microsoft-com:vml" xmlns:wp14="http://schemas.microsoft.com/office/word/2010/wordprocessingDrawing" xmlns:wp="http://schemas.openxmlformats.org/drawingml/2006/wordprocessingDrawing" xmlns:w10="urn:schemas-microsoft-com:office:word" xmlns:w="http://schemas.openxmlformats.org/wordprocessingml/2006/main" xmlns:w14="http://schemas.microsoft.com/office/word/2010/wordml" xmlns:wpg="http://schemas.microsoft.com/office/word/2010/wordprocessingGroup" xmlns:wpi="http://schemas.microsoft.com/office/word/2010/wordprocessingInk" xmlns:wne="http://schemas.microsoft.com/office/word/2006/wordml" xmlns:wps="http://schemas.microsoft.com/office/word/2010/wordprocessingShape" mc:Ignorable="w14 wp14">
   <w:abstractNum w:abstractNumId="0">
+    <w:nsid w:val="12E6428F"/>
+    <w:multiLevelType w:val="hybridMultilevel"/>
+    <w:tmpl w:val="37423432"/>
+    <w:lvl w:ilvl="0" w:tplc="0409000F">
+      <w:start w:val="1"/>
+      <w:numFmt w:val="decimal"/>
+      <w:lvlText w:val="%1."/>
+      <w:lvlJc w:val="left"/>
+      <w:pPr>
+        <w:ind w:left="720" w:hanging="360"/>
+      </w:pPr>
+    </w:lvl>
+    <w:lvl w:ilvl="1" w:tplc="04090019" w:tentative="1">
+      <w:start w:val="1"/>
+      <w:numFmt w:val="lowerLetter"/>
+      <w:lvlText w:val="%2."/>
+      <w:lvlJc w:val="left"/>
+      <w:pPr>
+        <w:ind w:left="1440" w:hanging="360"/>
+      </w:pPr>
+    </w:lvl>
+    <w:lvl w:ilvl="2" w:tplc="0409001B" w:tentative="1">
+      <w:start w:val="1"/>
+      <w:numFmt w:val="lowerRoman"/>
+      <w:lvlText w:val="%3."/>
+      <w:lvlJc w:val="right"/>
+      <w:pPr>
+        <w:ind w:left="2160" w:hanging="180"/>
+      </w:pPr>
+    </w:lvl>
+    <w:lvl w:ilvl="3" w:tplc="0409000F" w:tentative="1">
+      <w:start w:val="1"/>
+      <w:numFmt w:val="decimal"/>
+      <w:lvlText w:val="%4."/>
+      <w:lvlJc w:val="left"/>
+      <w:pPr>
+        <w:ind w:left="2880" w:hanging="360"/>
+      </w:pPr>
+    </w:lvl>
+    <w:lvl w:ilvl="4" w:tplc="04090019" w:tentative="1">
+      <w:start w:val="1"/>
+      <w:numFmt w:val="lowerLetter"/>
+      <w:lvlText w:val="%5."/>
+      <w:lvlJc w:val="left"/>
+      <w:pPr>
+        <w:ind w:left="3600" w:hanging="360"/>
+      </w:pPr>
+    </w:lvl>
+    <w:lvl w:ilvl="5" w:tplc="0409001B" w:tentative="1">
+      <w:start w:val="1"/>
+      <w:numFmt w:val="lowerRoman"/>
+      <w:lvlText w:val="%6."/>
+      <w:lvlJc w:val="right"/>
+      <w:pPr>
+        <w:ind w:left="4320" w:hanging="180"/>
+      </w:pPr>
+    </w:lvl>
+    <w:lvl w:ilvl="6" w:tplc="0409000F" w:tentative="1">
+      <w:start w:val="1"/>
+      <w:numFmt w:val="decimal"/>
+      <w:lvlText w:val="%7."/>
+      <w:lvlJc w:val="left"/>
+      <w:pPr>
+        <w:ind w:left="5040" w:hanging="360"/>
+      </w:pPr>
+    </w:lvl>
+    <w:lvl w:ilvl="7" w:tplc="04090019" w:tentative="1">
+      <w:start w:val="1"/>
+      <w:numFmt w:val="lowerLetter"/>
+      <w:lvlText w:val="%8."/>
+      <w:lvlJc w:val="left"/>
+      <w:pPr>
+        <w:ind w:left="5760" w:hanging="360"/>
+      </w:pPr>
+    </w:lvl>
+    <w:lvl w:ilvl="8" w:tplc="0409001B" w:tentative="1">
+      <w:start w:val="1"/>
+      <w:numFmt w:val="lowerRoman"/>
+      <w:lvlText w:val="%9."/>
+      <w:lvlJc w:val="right"/>
+      <w:pPr>
+        <w:ind w:left="6480" w:hanging="180"/>
+      </w:pPr>
+    </w:lvl>
+  </w:abstractNum>
+  <w:abstractNum w:abstractNumId="1">
+    <w:nsid w:val="29682932"/>
+    <w:multiLevelType w:val="hybridMultilevel"/>
+    <w:tmpl w:val="37423432"/>
+    <w:lvl w:ilvl="0" w:tplc="0409000F">
+      <w:start w:val="1"/>
+      <w:numFmt w:val="decimal"/>
+      <w:lvlText w:val="%1."/>
+      <w:lvlJc w:val="left"/>
+      <w:pPr>
+        <w:ind w:left="720" w:hanging="360"/>
+      </w:pPr>
+    </w:lvl>
+    <w:lvl w:ilvl="1" w:tplc="04090019" w:tentative="1">
+      <w:start w:val="1"/>
+      <w:numFmt w:val="lowerLetter"/>
+      <w:lvlText w:val="%2."/>
+      <w:lvlJc w:val="left"/>
+      <w:pPr>
+        <w:ind w:left="1440" w:hanging="360"/>
+      </w:pPr>
+    </w:lvl>
+    <w:lvl w:ilvl="2" w:tplc="0409001B" w:tentative="1">
+      <w:start w:val="1"/>
+      <w:numFmt w:val="lowerRoman"/>
+      <w:lvlText w:val="%3."/>
+      <w:lvlJc w:val="right"/>
+      <w:pPr>
+        <w:ind w:left="2160" w:hanging="180"/>
+      </w:pPr>
+    </w:lvl>
+    <w:lvl w:ilvl="3" w:tplc="0409000F" w:tentative="1">
+      <w:start w:val="1"/>
+      <w:numFmt w:val="decimal"/>
+      <w:lvlText w:val="%4."/>
+      <w:lvlJc w:val="left"/>
+      <w:pPr>
+        <w:ind w:left="2880" w:hanging="360"/>
+      </w:pPr>
+    </w:lvl>
+    <w:lvl w:ilvl="4" w:tplc="04090019" w:tentative="1">
+      <w:start w:val="1"/>
+      <w:numFmt w:val="lowerLetter"/>
+      <w:lvlText w:val="%5."/>
+      <w:lvlJc w:val="left"/>
+      <w:pPr>
+        <w:ind w:left="3600" w:hanging="360"/>
+      </w:pPr>
+    </w:lvl>
+    <w:lvl w:ilvl="5" w:tplc="0409001B" w:tentative="1">
+      <w:start w:val="1"/>
+      <w:numFmt w:val="lowerRoman"/>
+      <w:lvlText w:val="%6."/>
+      <w:lvlJc w:val="right"/>
+      <w:pPr>
+        <w:ind w:left="4320" w:hanging="180"/>
+      </w:pPr>
+    </w:lvl>
+    <w:lvl w:ilvl="6" w:tplc="0409000F" w:tentative="1">
+      <w:start w:val="1"/>
+      <w:numFmt w:val="decimal"/>
+      <w:lvlText w:val="%7."/>
+      <w:lvlJc w:val="left"/>
+      <w:pPr>
+        <w:ind w:left="5040" w:hanging="360"/>
+      </w:pPr>
+    </w:lvl>
+    <w:lvl w:ilvl="7" w:tplc="04090019" w:tentative="1">
+      <w:start w:val="1"/>
+      <w:numFmt w:val="lowerLetter"/>
+      <w:lvlText w:val="%8."/>
+      <w:lvlJc w:val="left"/>
+      <w:pPr>
+        <w:ind w:left="5760" w:hanging="360"/>
+      </w:pPr>
+    </w:lvl>
+    <w:lvl w:ilvl="8" w:tplc="0409001B" w:tentative="1">
+      <w:start w:val="1"/>
+      <w:numFmt w:val="lowerRoman"/>
+      <w:lvlText w:val="%9."/>
+      <w:lvlJc w:val="right"/>
+      <w:pPr>
+        <w:ind w:left="6480" w:hanging="180"/>
+      </w:pPr>
+    </w:lvl>
+  </w:abstractNum>
+  <w:abstractNum w:abstractNumId="2">
+    <w:nsid w:val="44A40E90"/>
+    <w:multiLevelType w:val="hybridMultilevel"/>
+    <w:tmpl w:val="37423432"/>
+    <w:lvl w:ilvl="0" w:tplc="0409000F">
+      <w:start w:val="1"/>
+      <w:numFmt w:val="decimal"/>
+      <w:lvlText w:val="%1."/>
+      <w:lvlJc w:val="left"/>
+      <w:pPr>
+        <w:ind w:left="720" w:hanging="360"/>
+      </w:pPr>
+    </w:lvl>
+    <w:lvl w:ilvl="1" w:tplc="04090019" w:tentative="1">
+      <w:start w:val="1"/>
+      <w:numFmt w:val="lowerLetter"/>
+      <w:lvlText w:val="%2."/>
+      <w:lvlJc w:val="left"/>
+      <w:pPr>
+        <w:ind w:left="1440" w:hanging="360"/>
+      </w:pPr>
+    </w:lvl>
+    <w:lvl w:ilvl="2" w:tplc="0409001B" w:tentative="1">
+      <w:start w:val="1"/>
+      <w:numFmt w:val="lowerRoman"/>
+      <w:lvlText w:val="%3."/>
+      <w:lvlJc w:val="right"/>
+      <w:pPr>
+        <w:ind w:left="2160" w:hanging="180"/>
+      </w:pPr>
+    </w:lvl>
+    <w:lvl w:ilvl="3" w:tplc="0409000F" w:tentative="1">
+      <w:start w:val="1"/>
+      <w:numFmt w:val="decimal"/>
+      <w:lvlText w:val="%4."/>
+      <w:lvlJc w:val="left"/>
+      <w:pPr>
+        <w:ind w:left="2880" w:hanging="360"/>
+      </w:pPr>
+    </w:lvl>
+    <w:lvl w:ilvl="4" w:tplc="04090019" w:tentative="1">
+      <w:start w:val="1"/>
+      <w:numFmt w:val="lowerLetter"/>
+      <w:lvlText w:val="%5."/>
+      <w:lvlJc w:val="left"/>
+      <w:pPr>
+        <w:ind w:left="3600" w:hanging="360"/>
+      </w:pPr>
+    </w:lvl>
+    <w:lvl w:ilvl="5" w:tplc="0409001B" w:tentative="1">
+      <w:start w:val="1"/>
+      <w:numFmt w:val="lowerRoman"/>
+      <w:lvlText w:val="%6."/>
+      <w:lvlJc w:val="right"/>
+      <w:pPr>
+        <w:ind w:left="4320" w:hanging="180"/>
+      </w:pPr>
+    </w:lvl>
+    <w:lvl w:ilvl="6" w:tplc="0409000F" w:tentative="1">
+      <w:start w:val="1"/>
+      <w:numFmt w:val="decimal"/>
+      <w:lvlText w:val="%7."/>
+      <w:lvlJc w:val="left"/>
+      <w:pPr>
+        <w:ind w:left="5040" w:hanging="360"/>
+      </w:pPr>
+    </w:lvl>
+    <w:lvl w:ilvl="7" w:tplc="04090019" w:tentative="1">
+      <w:start w:val="1"/>
+      <w:numFmt w:val="lowerLetter"/>
+      <w:lvlText w:val="%8."/>
+      <w:lvlJc w:val="left"/>
+      <w:pPr>
+        <w:ind w:left="5760" w:hanging="360"/>
+      </w:pPr>
+    </w:lvl>
+    <w:lvl w:ilvl="8" w:tplc="0409001B" w:tentative="1">
+      <w:start w:val="1"/>
+      <w:numFmt w:val="lowerRoman"/>
+      <w:lvlText w:val="%9."/>
+      <w:lvlJc w:val="right"/>
+      <w:pPr>
+        <w:ind w:left="6480" w:hanging="180"/>
+      </w:pPr>
+    </w:lvl>
+  </w:abstractNum>
+  <w:abstractNum w:abstractNumId="3">
+    <w:nsid w:val="4F2B7C34"/>
+    <w:multiLevelType w:val="hybridMultilevel"/>
+    <w:tmpl w:val="48404852"/>
+    <w:lvl w:ilvl="0" w:tplc="0409000F">
+      <w:start w:val="1"/>
+      <w:numFmt w:val="decimal"/>
+      <w:lvlText w:val="%1."/>
+      <w:lvlJc w:val="left"/>
+      <w:pPr>
+        <w:ind w:left="1440" w:hanging="360"/>
+      </w:pPr>
+    </w:lvl>
+    <w:lvl w:ilvl="1" w:tplc="04090019" w:tentative="1">
+      <w:start w:val="1"/>
+      <w:numFmt w:val="lowerLetter"/>
+      <w:lvlText w:val="%2."/>
+      <w:lvlJc w:val="left"/>
+      <w:pPr>
+        <w:ind w:left="2160" w:hanging="360"/>
+      </w:pPr>
+    </w:lvl>
+    <w:lvl w:ilvl="2" w:tplc="0409001B" w:tentative="1">
+      <w:start w:val="1"/>
+      <w:numFmt w:val="lowerRoman"/>
+      <w:lvlText w:val="%3."/>
+      <w:lvlJc w:val="right"/>
+      <w:pPr>
+        <w:ind w:left="2880" w:hanging="180"/>
+      </w:pPr>
+    </w:lvl>
+    <w:lvl w:ilvl="3" w:tplc="0409000F" w:tentative="1">
+      <w:start w:val="1"/>
+      <w:numFmt w:val="decimal"/>
+      <w:lvlText w:val="%4."/>
+      <w:lvlJc w:val="left"/>
+      <w:pPr>
+        <w:ind w:left="3600" w:hanging="360"/>
+      </w:pPr>
+    </w:lvl>
+    <w:lvl w:ilvl="4" w:tplc="04090019" w:tentative="1">
+      <w:start w:val="1"/>
+      <w:numFmt w:val="lowerLetter"/>
+      <w:lvlText w:val="%5."/>
+      <w:lvlJc w:val="left"/>
+      <w:pPr>
+        <w:ind w:left="4320" w:hanging="360"/>
+      </w:pPr>
+    </w:lvl>
+    <w:lvl w:ilvl="5" w:tplc="0409001B" w:tentative="1">
+      <w:start w:val="1"/>
+      <w:numFmt w:val="lowerRoman"/>
+      <w:lvlText w:val="%6."/>
+      <w:lvlJc w:val="right"/>
+      <w:pPr>
+        <w:ind w:left="5040" w:hanging="180"/>
+      </w:pPr>
+    </w:lvl>
+    <w:lvl w:ilvl="6" w:tplc="0409000F" w:tentative="1">
+      <w:start w:val="1"/>
+      <w:numFmt w:val="decimal"/>
+      <w:lvlText w:val="%7."/>
+      <w:lvlJc w:val="left"/>
+      <w:pPr>
+        <w:ind w:left="5760" w:hanging="360"/>
+      </w:pPr>
+    </w:lvl>
+    <w:lvl w:ilvl="7" w:tplc="04090019" w:tentative="1">
+      <w:start w:val="1"/>
+      <w:numFmt w:val="lowerLetter"/>
+      <w:lvlText w:val="%8."/>
+      <w:lvlJc w:val="left"/>
+      <w:pPr>
+        <w:ind w:left="6480" w:hanging="360"/>
+      </w:pPr>
+    </w:lvl>
+    <w:lvl w:ilvl="8" w:tplc="0409001B" w:tentative="1">
+      <w:start w:val="1"/>
+      <w:numFmt w:val="lowerRoman"/>
+      <w:lvlText w:val="%9."/>
+      <w:lvlJc w:val="right"/>
+      <w:pPr>
+        <w:ind w:left="7200" w:hanging="180"/>
+      </w:pPr>
+    </w:lvl>
+  </w:abstractNum>
+  <w:abstractNum w:abstractNumId="4">
     <w:nsid w:val="71022A43"/>
     <w:multiLevelType w:val="hybridMultilevel"/>
     <w:tmpl w:val="7C44B1F6"/>
@@ -507,7 +984,7 @@
       </w:pPr>
     </w:lvl>
   </w:abstractNum>
-  <w:abstractNum w:abstractNumId="1">
+  <w:abstractNum w:abstractNumId="5">
     <w:nsid w:val="76F67CD2"/>
     <w:multiLevelType w:val="hybridMultilevel"/>
     <w:tmpl w:val="3AE60F08"/>
@@ -596,7 +1073,7 @@
       </w:pPr>
     </w:lvl>
   </w:abstractNum>
-  <w:abstractNum w:abstractNumId="2">
+  <w:abstractNum w:abstractNumId="6">
     <w:nsid w:val="7B374613"/>
     <w:multiLevelType w:val="hybridMultilevel"/>
     <w:tmpl w:val="B672C73A"/>
@@ -686,13 +1163,25 @@
     </w:lvl>
   </w:abstractNum>
   <w:num w:numId="1">
+    <w:abstractNumId w:val="4"/>
+  </w:num>
+  <w:num w:numId="2">
+    <w:abstractNumId w:val="6"/>
+  </w:num>
+  <w:num w:numId="3">
+    <w:abstractNumId w:val="5"/>
+  </w:num>
+  <w:num w:numId="4">
+    <w:abstractNumId w:val="3"/>
+  </w:num>
+  <w:num w:numId="5">
+    <w:abstractNumId w:val="1"/>
+  </w:num>
+  <w:num w:numId="6">
     <w:abstractNumId w:val="0"/>
   </w:num>
-  <w:num w:numId="2">
+  <w:num w:numId="7">
     <w:abstractNumId w:val="2"/>
-  </w:num>
-  <w:num w:numId="3">
-    <w:abstractNumId w:val="1"/>
   </w:num>
 </w:numbering>
 </file>

</xml_diff>